<commit_message>
Working on the beginning
</commit_message>
<xml_diff>
--- a/Project 3 Story.docx
+++ b/Project 3 Story.docx
@@ -46,51 +46,287 @@
         <w:t xml:space="preserve"> –</w:t>
       </w:r>
       <w:r>
-        <w:t xml:space="preserve"> Argument: </w:t>
+        <w:t xml:space="preserve"> Argument: Object</w:t>
+      </w:r>
+      <w:r>
+        <w:t xml:space="preserve"> / Return Number</w:t>
+      </w:r>
+    </w:p>
+    <w:p/>
+    <w:p>
+      <w:r>
+        <w:t>Collect resources</w:t>
+      </w:r>
+      <w:r>
+        <w:t xml:space="preserve"> – Argum</w:t>
+      </w:r>
+      <w:r>
+        <w:t>ent: Number / if wood, Math*logs /</w:t>
+      </w:r>
+      <w:r>
+        <w:t xml:space="preserve"> </w:t>
+      </w:r>
+      <w:proofErr w:type="spellStart"/>
+      <w:r>
+        <w:t>getResource</w:t>
+      </w:r>
+      <w:proofErr w:type="spellEnd"/>
+      <w:r>
+        <w:t xml:space="preserve"> while loop / </w:t>
+      </w:r>
+      <w:r>
+        <w:t xml:space="preserve"> </w:t>
+      </w:r>
+    </w:p>
+    <w:p/>
+    <w:p>
+      <w:r>
+        <w:t>Build letters</w:t>
+      </w:r>
+      <w:r>
+        <w:t xml:space="preserve"> – </w:t>
+      </w:r>
+    </w:p>
+    <w:p/>
+    <w:p>
+      <w:r>
+        <w:t>A= 10</w:t>
+      </w:r>
+      <w:r>
+        <w:tab/>
+      </w:r>
+      <w:r>
+        <w:tab/>
+      </w:r>
+    </w:p>
+    <w:p>
+      <w:r>
+        <w:t>B= 11</w:t>
+      </w:r>
+      <w:r>
+        <w:tab/>
+      </w:r>
+      <w:r>
+        <w:tab/>
+        <w:t>11 = B, H, M, N, Q, R, S, U, Q, Z</w:t>
+      </w:r>
+    </w:p>
+    <w:p>
+      <w:r>
+        <w:t>C= 9</w:t>
+      </w:r>
+      <w:r>
+        <w:tab/>
+      </w:r>
+      <w:r>
+        <w:tab/>
+        <w:t>10 = A, E, G, I, K, P</w:t>
+      </w:r>
+    </w:p>
+    <w:p>
+      <w:r>
+        <w:t>D= 9</w:t>
+      </w:r>
+      <w:r>
+        <w:tab/>
+      </w:r>
+      <w:r>
+        <w:tab/>
+        <w:t>9 = C, D, V, X</w:t>
+      </w:r>
+    </w:p>
+    <w:p>
+      <w:r>
+        <w:t>E= 10</w:t>
+      </w:r>
+      <w:r>
+        <w:tab/>
+      </w:r>
+      <w:r>
+        <w:tab/>
+        <w:t>8 = F, J</w:t>
+      </w:r>
+      <w:r>
+        <w:t>, O</w:t>
+      </w:r>
+    </w:p>
+    <w:p>
+      <w:r>
+        <w:t>F= 8</w:t>
+      </w:r>
+      <w:r>
+        <w:tab/>
+      </w:r>
+      <w:r>
+        <w:tab/>
+        <w:t>7 = Y, T, L</w:t>
+      </w:r>
+    </w:p>
+    <w:p>
+      <w:r>
+        <w:t xml:space="preserve">G= </w:t>
+      </w:r>
+      <w:r>
+        <w:t>10</w:t>
+      </w:r>
+      <w:r>
+        <w:tab/>
+      </w:r>
+    </w:p>
+    <w:p>
+      <w:r>
+        <w:t>H=</w:t>
+      </w:r>
+      <w:r>
+        <w:t xml:space="preserve"> 11</w:t>
+      </w:r>
+    </w:p>
+    <w:p>
+      <w:r>
+        <w:t>I=</w:t>
+      </w:r>
+      <w:r>
+        <w:t xml:space="preserve"> 10</w:t>
+      </w:r>
+    </w:p>
+    <w:p>
+      <w:r>
+        <w:t>J=</w:t>
+      </w:r>
+      <w:r>
+        <w:t xml:space="preserve"> 8</w:t>
+      </w:r>
+    </w:p>
+    <w:p>
+      <w:r>
+        <w:t>K=</w:t>
+      </w:r>
+      <w:r>
+        <w:t xml:space="preserve"> 10</w:t>
       </w:r>
       <w:bookmarkStart w:id="0" w:name="_GoBack"/>
       <w:bookmarkEnd w:id="0"/>
-      <w:r>
-        <w:t>Object</w:t>
-      </w:r>
-      <w:r>
-        <w:t xml:space="preserve"> / </w:t>
-      </w:r>
-      <w:r>
-        <w:t>if wood, Math*</w:t>
-      </w:r>
-      <w:r>
-        <w:t>logs / Return Number</w:t>
-      </w:r>
-    </w:p>
-    <w:p/>
-    <w:p>
-      <w:r>
-        <w:t>Collect resources</w:t>
-      </w:r>
-      <w:r>
-        <w:t xml:space="preserve"> – Argum</w:t>
-      </w:r>
-      <w:r>
-        <w:t xml:space="preserve">ent: Number / </w:t>
-      </w:r>
-      <w:proofErr w:type="spellStart"/>
-      <w:r>
-        <w:t>getResource</w:t>
-      </w:r>
-      <w:proofErr w:type="spellEnd"/>
-      <w:r>
-        <w:t xml:space="preserve"> while loop / </w:t>
-      </w:r>
-    </w:p>
-    <w:p/>
-    <w:p>
-      <w:r>
-        <w:t>Build letters</w:t>
-      </w:r>
-    </w:p>
-    <w:p/>
-    <w:p/>
+    </w:p>
+    <w:p>
+      <w:r>
+        <w:t>L=</w:t>
+      </w:r>
+      <w:r>
+        <w:t xml:space="preserve"> 7</w:t>
+      </w:r>
+    </w:p>
+    <w:p>
+      <w:r>
+        <w:t>M=</w:t>
+      </w:r>
+      <w:r>
+        <w:t xml:space="preserve"> 11</w:t>
+      </w:r>
+    </w:p>
+    <w:p>
+      <w:r>
+        <w:t>N=</w:t>
+      </w:r>
+      <w:r>
+        <w:t xml:space="preserve"> 11</w:t>
+      </w:r>
+    </w:p>
+    <w:p>
+      <w:r>
+        <w:t>O=</w:t>
+      </w:r>
+      <w:r>
+        <w:t>12</w:t>
+      </w:r>
+    </w:p>
+    <w:p>
+      <w:r>
+        <w:t>P=</w:t>
+      </w:r>
+      <w:r>
+        <w:t xml:space="preserve"> 10</w:t>
+      </w:r>
+    </w:p>
+    <w:p>
+      <w:r>
+        <w:t>Q=</w:t>
+      </w:r>
+      <w:r>
+        <w:t xml:space="preserve"> 11</w:t>
+      </w:r>
+    </w:p>
+    <w:p>
+      <w:r>
+        <w:t>R=</w:t>
+      </w:r>
+      <w:r>
+        <w:t xml:space="preserve"> 11</w:t>
+      </w:r>
+    </w:p>
+    <w:p>
+      <w:r>
+        <w:t>S=</w:t>
+      </w:r>
+      <w:r>
+        <w:t xml:space="preserve"> 11</w:t>
+      </w:r>
+    </w:p>
+    <w:p>
+      <w:r>
+        <w:t>T=</w:t>
+      </w:r>
+      <w:r>
+        <w:t xml:space="preserve"> 7</w:t>
+      </w:r>
+    </w:p>
+    <w:p>
+      <w:r>
+        <w:t>U=</w:t>
+      </w:r>
+      <w:r>
+        <w:t>11</w:t>
+      </w:r>
+    </w:p>
+    <w:p>
+      <w:r>
+        <w:t>V=</w:t>
+      </w:r>
+      <w:r>
+        <w:t xml:space="preserve"> 9</w:t>
+      </w:r>
+    </w:p>
+    <w:p>
+      <w:r>
+        <w:t>W=</w:t>
+      </w:r>
+      <w:r>
+        <w:t xml:space="preserve"> 11</w:t>
+      </w:r>
+    </w:p>
+    <w:p>
+      <w:r>
+        <w:t>X=</w:t>
+      </w:r>
+      <w:r>
+        <w:t xml:space="preserve"> 9</w:t>
+      </w:r>
+    </w:p>
+    <w:p>
+      <w:r>
+        <w:t>Y=</w:t>
+      </w:r>
+      <w:r>
+        <w:t xml:space="preserve"> 7</w:t>
+      </w:r>
+    </w:p>
+    <w:p>
+      <w:r>
+        <w:t>Z=</w:t>
+      </w:r>
+      <w:r>
+        <w:t xml:space="preserve"> 11</w:t>
+      </w:r>
+    </w:p>
     <w:sectPr>
       <w:pgSz w:w="12240" w:h="15840"/>
       <w:pgMar w:top="1440" w:right="1800" w:bottom="1440" w:left="1800" w:header="720" w:footer="720" w:gutter="0"/>

</xml_diff>